<commit_message>
Mäng töötabgit add .!
</commit_message>
<xml_diff>
--- a/Laevade_pommitamine.docx
+++ b/Laevade_pommitamine.docx
@@ -64,20 +64,28 @@
         </w:numPr>
         <w:jc w:val="left"/>
       </w:pPr>
+      <w:bookmarkStart w:id="0" w:name="_GoBack"/>
       <w:r>
         <w:t xml:space="preserve">Oleks kasutatud erinevaid klasse (alam- ja ülemklassid). </w:t>
       </w:r>
-    </w:p>
-    <w:p>
-      <w:pPr>
-        <w:pStyle w:val="ListParagraph"/>
-        <w:numPr>
-          <w:ilvl w:val="0"/>
-          <w:numId w:val="5"/>
-        </w:numPr>
-        <w:jc w:val="left"/>
-      </w:pPr>
-      <w:r>
+      <w:bookmarkEnd w:id="0"/>
+    </w:p>
+    <w:p>
+      <w:pPr>
+        <w:pStyle w:val="ListParagraph"/>
+        <w:numPr>
+          <w:ilvl w:val="0"/>
+          <w:numId w:val="5"/>
+        </w:numPr>
+        <w:jc w:val="left"/>
+        <w:rPr>
+          <w:strike/>
+        </w:rPr>
+      </w:pPr>
+      <w:r>
+        <w:rPr>
+          <w:strike/>
+        </w:rPr>
         <w:t xml:space="preserve">Oleks kasutatud erinevaid isendeid. </w:t>
       </w:r>
     </w:p>
@@ -89,16 +97,28 @@
           <w:numId w:val="5"/>
         </w:numPr>
         <w:jc w:val="left"/>
-      </w:pPr>
-      <w:r>
+        <w:rPr>
+          <w:strike/>
+        </w:rPr>
+      </w:pPr>
+      <w:r>
+        <w:rPr>
+          <w:strike/>
+        </w:rPr>
         <w:t xml:space="preserve">Oleks kasutatud </w:t>
       </w:r>
       <w:proofErr w:type="spellStart"/>
       <w:r>
+        <w:rPr>
+          <w:strike/>
+        </w:rPr>
         <w:t>random</w:t>
       </w:r>
       <w:proofErr w:type="spellEnd"/>
       <w:r>
+        <w:rPr>
+          <w:strike/>
+        </w:rPr>
         <w:t xml:space="preserve"> funktsiooni. </w:t>
       </w:r>
     </w:p>
@@ -110,8 +130,14 @@
           <w:numId w:val="5"/>
         </w:numPr>
         <w:jc w:val="left"/>
-      </w:pPr>
-      <w:r>
+        <w:rPr>
+          <w:strike/>
+        </w:rPr>
+      </w:pPr>
+      <w:r>
+        <w:rPr>
+          <w:strike/>
+        </w:rPr>
         <w:t xml:space="preserve">Suhtlus kasutaja ja arvuti vahel. </w:t>
       </w:r>
     </w:p>
@@ -136,16 +162,28 @@
           <w:numId w:val="5"/>
         </w:numPr>
         <w:jc w:val="left"/>
-      </w:pPr>
-      <w:r>
+        <w:rPr>
+          <w:strike/>
+        </w:rPr>
+      </w:pPr>
+      <w:r>
+        <w:rPr>
+          <w:strike/>
+        </w:rPr>
         <w:t xml:space="preserve">Programm annab käivitamisel </w:t>
       </w:r>
       <w:proofErr w:type="spellStart"/>
       <w:r>
+        <w:rPr>
+          <w:strike/>
+        </w:rPr>
         <w:t>üldtutvustava</w:t>
       </w:r>
       <w:proofErr w:type="spellEnd"/>
       <w:r>
+        <w:rPr>
+          <w:strike/>
+        </w:rPr>
         <w:t xml:space="preserve"> lühiinfo. </w:t>
       </w:r>
     </w:p>
@@ -217,8 +255,14 @@
           <w:numId w:val="5"/>
         </w:numPr>
         <w:jc w:val="left"/>
-      </w:pPr>
-      <w:r>
+        <w:rPr>
+          <w:strike/>
+        </w:rPr>
+      </w:pPr>
+      <w:r>
+        <w:rPr>
+          <w:strike/>
+        </w:rPr>
         <w:t xml:space="preserve">Programm ei tohi kasutada graafilist kasutajaliidest. </w:t>
       </w:r>
     </w:p>
@@ -230,8 +274,14 @@
           <w:numId w:val="5"/>
         </w:numPr>
         <w:jc w:val="left"/>
-      </w:pPr>
-      <w:r>
+        <w:rPr>
+          <w:strike/>
+        </w:rPr>
+      </w:pPr>
+      <w:r>
+        <w:rPr>
+          <w:strike/>
+        </w:rPr>
         <w:t xml:space="preserve">Programm simuleerib laevade pommitamise mängu. </w:t>
       </w:r>
     </w:p>
@@ -243,8 +293,14 @@
           <w:numId w:val="5"/>
         </w:numPr>
         <w:jc w:val="left"/>
-      </w:pPr>
-      <w:r>
+        <w:rPr>
+          <w:strike/>
+        </w:rPr>
+      </w:pPr>
+      <w:r>
+        <w:rPr>
+          <w:strike/>
+        </w:rPr>
         <w:t xml:space="preserve">Programmiga saab mängida üks mängija arvuti vastu. </w:t>
       </w:r>
     </w:p>
@@ -256,8 +312,14 @@
           <w:numId w:val="5"/>
         </w:numPr>
         <w:jc w:val="left"/>
-      </w:pPr>
-      <w:r>
+        <w:rPr>
+          <w:i/>
+        </w:rPr>
+      </w:pPr>
+      <w:r>
+        <w:rPr>
+          <w:i/>
+        </w:rPr>
         <w:t xml:space="preserve">Mängija saab paigutada laevad endale sobivatesse kohtadesse. </w:t>
       </w:r>
     </w:p>
@@ -269,8 +331,14 @@
           <w:numId w:val="5"/>
         </w:numPr>
         <w:jc w:val="left"/>
-      </w:pPr>
-      <w:r>
+        <w:rPr>
+          <w:strike/>
+        </w:rPr>
+      </w:pPr>
+      <w:r>
+        <w:rPr>
+          <w:strike/>
+        </w:rPr>
         <w:t xml:space="preserve">Arvuti valib oma laevade paigutuse etteantud valikute hulgast suvaliselt. </w:t>
       </w:r>
     </w:p>
@@ -296,15 +364,7 @@
         <w:rPr>
           <w:strike/>
         </w:rPr>
-        <w:t>k</w:t>
-      </w:r>
-      <w:bookmarkStart w:id="0" w:name="_GoBack"/>
-      <w:bookmarkEnd w:id="0"/>
-      <w:r>
-        <w:rPr>
-          <w:strike/>
-        </w:rPr>
-        <w:t>sisteerivad e</w:t>
+        <w:t>ksisteerivad e</w:t>
       </w:r>
       <w:r>
         <w:rPr>
@@ -371,8 +431,14 @@
           <w:numId w:val="5"/>
         </w:numPr>
         <w:jc w:val="left"/>
-      </w:pPr>
-      <w:r>
+        <w:rPr>
+          <w:i/>
+        </w:rPr>
+      </w:pPr>
+      <w:r>
+        <w:rPr>
+          <w:i/>
+        </w:rPr>
         <w:t xml:space="preserve">Üks mängija saab pommitada kuni esimese eksimuseni. Seejärel on teise mängija kord. </w:t>
       </w:r>
     </w:p>
@@ -384,11 +450,20 @@
           <w:numId w:val="5"/>
         </w:numPr>
         <w:jc w:val="left"/>
-      </w:pPr>
-      <w:r>
+        <w:rPr>
+          <w:strike/>
+        </w:rPr>
+      </w:pPr>
+      <w:r>
+        <w:rPr>
+          <w:strike/>
+        </w:rPr>
         <w:t>Mäng saab läbi, kui üks mängija on pihta saanud teise m</w:t>
       </w:r>
       <w:r>
+        <w:rPr>
+          <w:strike/>
+        </w:rPr>
         <w:t>ängija iga laeva kogu ulatuses.</w:t>
       </w:r>
     </w:p>

</xml_diff>